<commit_message>
analises finais retirando os valores errados de atv fisica
</commit_message>
<xml_diff>
--- a/links.docx
+++ b/links.docx
@@ -2351,7 +2351,27 @@
           <w:sz w:val="20"/>
           <w:szCs w:val="20"/>
         </w:rPr>
-        <w:t>Avalia a capacidade de aprendizagem imediata e retardada para novas informações verbais (subdomínio de memória) . O teste consiste em três tentativas de aprendizagem consecutivas e uma recordação tardia após a realização dos outros dois testes. Para os testes de aprendizagem, os participantes são instruídos a ler em voz alta 10 palavras não relacionadas, uma de cada vez, à medida que são apresentadas. Imediatamente após a apresentação das palavras, os participantes recordam tantas palavras quanto possível. Em cada uma das três tentativas de aprendizagem, a ordem das 10 palavras é alterada. A pontuação máxima possível em cada tentativa é 10. No NHANES, as palavras para as tentativas de aprendizagem foram apresentadas em letras grandes em negrito no monitor do computador. Os participantes que não sabiam ler, por alfabetização ou deficiência visual, foram solicitados a repetir cada palavra após a leitura pelo entrevistador. </w:t>
+        <w:t>Avalia a capacidade de aprendizagem imediata e retardada para novas informações verbais (subdomínio de memória</w:t>
+      </w:r>
+      <w:proofErr w:type="gramStart"/>
+      <w:r>
+        <w:rPr>
+          <w:rFonts w:ascii="Verdana" w:hAnsi="Verdana"/>
+          <w:color w:val="000000"/>
+          <w:sz w:val="20"/>
+          <w:szCs w:val="20"/>
+        </w:rPr>
+        <w:t>) .</w:t>
+      </w:r>
+      <w:proofErr w:type="gramEnd"/>
+      <w:r>
+        <w:rPr>
+          <w:rFonts w:ascii="Verdana" w:hAnsi="Verdana"/>
+          <w:color w:val="000000"/>
+          <w:sz w:val="20"/>
+          <w:szCs w:val="20"/>
+        </w:rPr>
+        <w:t> O teste consiste em três tentativas de aprendizagem consecutivas e uma recordação tardia após a realização dos outros dois testes. Para os testes de aprendizagem, os participantes são instruídos a ler em voz alta 10 palavras não relacionadas, uma de cada vez, à medida que são apresentadas. Imediatamente após a apresentação das palavras, os participantes recordam tantas palavras quanto possível. Em cada uma das três tentativas de aprendizagem, a ordem das 10 palavras é alterada. A pontuação máxima possível em cada tentativa é 10. No NHANES, as palavras para as tentativas de aprendizagem foram apresentadas em letras grandes em negrito no monitor do computador. Os participantes que não sabiam ler, por alfabetização ou deficiência visual, foram solicitados a repetir cada palavra após a leitura pelo entrevistador. </w:t>
       </w:r>
     </w:p>
     <w:p>
@@ -2849,27 +2869,58 @@
           <w:sz w:val="20"/>
           <w:szCs w:val="20"/>
         </w:rPr>
-        <w:t>0-5 animais = 0 pts</w:t>
-      </w:r>
-    </w:p>
-    <w:p>
-      <w:pPr>
+        <w:t xml:space="preserve">0-5 animais = 0 </w:t>
+      </w:r>
+      <w:proofErr w:type="spellStart"/>
+      <w:r>
         <w:rPr>
           <w:rFonts w:ascii="Verdana" w:hAnsi="Verdana"/>
           <w:color w:val="000000"/>
           <w:sz w:val="20"/>
           <w:szCs w:val="20"/>
         </w:rPr>
-      </w:pPr>
-      <w:r>
+        <w:t>pts</w:t>
+      </w:r>
+      <w:proofErr w:type="spellEnd"/>
+    </w:p>
+    <w:p>
+      <w:pPr>
         <w:rPr>
           <w:rFonts w:ascii="Verdana" w:hAnsi="Verdana"/>
           <w:color w:val="000000"/>
           <w:sz w:val="20"/>
           <w:szCs w:val="20"/>
         </w:rPr>
+      </w:pPr>
+      <w:r>
+        <w:rPr>
+          <w:rFonts w:ascii="Verdana" w:hAnsi="Verdana"/>
+          <w:color w:val="000000"/>
+          <w:sz w:val="20"/>
+          <w:szCs w:val="20"/>
+        </w:rPr>
         <w:lastRenderedPageBreak/>
-        <w:t>6–8 animais = 1 pt.</w:t>
+        <w:t xml:space="preserve">6–8 animais = 1 </w:t>
+      </w:r>
+      <w:proofErr w:type="spellStart"/>
+      <w:r>
+        <w:rPr>
+          <w:rFonts w:ascii="Verdana" w:hAnsi="Verdana"/>
+          <w:color w:val="000000"/>
+          <w:sz w:val="20"/>
+          <w:szCs w:val="20"/>
+        </w:rPr>
+        <w:t>pt</w:t>
+      </w:r>
+      <w:proofErr w:type="spellEnd"/>
+      <w:r>
+        <w:rPr>
+          <w:rFonts w:ascii="Verdana" w:hAnsi="Verdana"/>
+          <w:color w:val="000000"/>
+          <w:sz w:val="20"/>
+          <w:szCs w:val="20"/>
+        </w:rPr>
+        <w:t>.</w:t>
       </w:r>
     </w:p>
     <w:p>
@@ -2905,6 +2956,7 @@
           <w:szCs w:val="20"/>
         </w:rPr>
       </w:pPr>
+      <w:proofErr w:type="spellStart"/>
       <w:r>
         <w:rPr>
           <w:rFonts w:ascii="Verdana" w:hAnsi="Verdana"/>
@@ -2912,18 +2964,19 @@
           <w:sz w:val="20"/>
           <w:szCs w:val="20"/>
         </w:rPr>
-        <w:t>nimais = 3 pts</w:t>
-      </w:r>
-    </w:p>
-    <w:p>
-      <w:pPr>
+        <w:t>nimais</w:t>
+      </w:r>
+      <w:proofErr w:type="spellEnd"/>
+      <w:r>
         <w:rPr>
           <w:rFonts w:ascii="Verdana" w:hAnsi="Verdana"/>
           <w:color w:val="000000"/>
           <w:sz w:val="20"/>
           <w:szCs w:val="20"/>
         </w:rPr>
-      </w:pPr>
+        <w:t xml:space="preserve"> = 3 </w:t>
+      </w:r>
+      <w:proofErr w:type="spellStart"/>
       <w:r>
         <w:rPr>
           <w:rFonts w:ascii="Verdana" w:hAnsi="Verdana"/>
@@ -2931,7 +2984,47 @@
           <w:sz w:val="20"/>
           <w:szCs w:val="20"/>
         </w:rPr>
-        <w:t>15 ou mais = 4 pts (máximo)</w:t>
+        <w:t>pts</w:t>
+      </w:r>
+      <w:proofErr w:type="spellEnd"/>
+    </w:p>
+    <w:p>
+      <w:pPr>
+        <w:rPr>
+          <w:rFonts w:ascii="Verdana" w:hAnsi="Verdana"/>
+          <w:color w:val="000000"/>
+          <w:sz w:val="20"/>
+          <w:szCs w:val="20"/>
+        </w:rPr>
+      </w:pPr>
+      <w:r>
+        <w:rPr>
+          <w:rFonts w:ascii="Verdana" w:hAnsi="Verdana"/>
+          <w:color w:val="000000"/>
+          <w:sz w:val="20"/>
+          <w:szCs w:val="20"/>
+        </w:rPr>
+        <w:t xml:space="preserve">15 ou mais = 4 </w:t>
+      </w:r>
+      <w:proofErr w:type="spellStart"/>
+      <w:r>
+        <w:rPr>
+          <w:rFonts w:ascii="Verdana" w:hAnsi="Verdana"/>
+          <w:color w:val="000000"/>
+          <w:sz w:val="20"/>
+          <w:szCs w:val="20"/>
+        </w:rPr>
+        <w:t>pts</w:t>
+      </w:r>
+      <w:proofErr w:type="spellEnd"/>
+      <w:r>
+        <w:rPr>
+          <w:rFonts w:ascii="Verdana" w:hAnsi="Verdana"/>
+          <w:color w:val="000000"/>
+          <w:sz w:val="20"/>
+          <w:szCs w:val="20"/>
+        </w:rPr>
+        <w:t xml:space="preserve"> (máximo)</w:t>
       </w:r>
     </w:p>
     <w:p>
@@ -3584,6 +3677,24 @@
         </w:rPr>
         <w:t>;</w:t>
       </w:r>
+      <w:r>
+        <w:rPr>
+          <w:rFonts w:ascii="Verdana" w:hAnsi="Verdana"/>
+          <w:color w:val="000000"/>
+          <w:sz w:val="18"/>
+          <w:szCs w:val="18"/>
+        </w:rPr>
+        <w:t xml:space="preserve"> </w:t>
+      </w:r>
+      <w:r>
+        <w:rPr>
+          <w:rFonts w:ascii="Verdana" w:hAnsi="Verdana"/>
+          <w:color w:val="000000"/>
+          <w:sz w:val="18"/>
+          <w:szCs w:val="18"/>
+        </w:rPr>
+        <w:t>RIAGENDR</w:t>
+      </w:r>
     </w:p>
     <w:p>
       <w:pPr>
@@ -3679,24 +3790,64 @@
         </w:rPr>
         <w:t>;</w:t>
       </w:r>
-    </w:p>
-    <w:p>
-      <w:pPr>
+      <w:r>
+        <w:t xml:space="preserve"> </w:t>
+      </w:r>
+      <w:r>
         <w:rPr>
           <w:rFonts w:ascii="Verdana" w:hAnsi="Verdana"/>
           <w:color w:val="000000"/>
           <w:sz w:val="18"/>
           <w:szCs w:val="18"/>
         </w:rPr>
-      </w:pPr>
-      <w:r>
+        <w:t>DMDEDUC2</w:t>
+      </w:r>
+    </w:p>
+    <w:p>
+      <w:pPr>
         <w:rPr>
           <w:rFonts w:ascii="Verdana" w:hAnsi="Verdana"/>
           <w:color w:val="000000"/>
           <w:sz w:val="18"/>
           <w:szCs w:val="18"/>
         </w:rPr>
-        <w:t xml:space="preserve">- Tabagismo; </w:t>
+      </w:pPr>
+      <w:r>
+        <w:rPr>
+          <w:rFonts w:ascii="Verdana" w:hAnsi="Verdana"/>
+          <w:color w:val="000000"/>
+          <w:sz w:val="18"/>
+          <w:szCs w:val="18"/>
+        </w:rPr>
+        <w:t xml:space="preserve">- </w:t>
+      </w:r>
+      <w:r>
+        <w:rPr>
+          <w:rFonts w:ascii="Verdana" w:hAnsi="Verdana"/>
+          <w:color w:val="000000"/>
+          <w:sz w:val="18"/>
+          <w:szCs w:val="18"/>
+          <w:highlight w:val="yellow"/>
+        </w:rPr>
+        <w:t>Tabagismo</w:t>
+      </w:r>
+      <w:r>
+        <w:rPr>
+          <w:rFonts w:ascii="Verdana" w:hAnsi="Verdana"/>
+          <w:color w:val="000000"/>
+          <w:sz w:val="18"/>
+          <w:szCs w:val="18"/>
+        </w:rPr>
+        <w:t xml:space="preserve">; </w:t>
+      </w:r>
+      <w:r>
+        <w:rPr>
+          <w:rFonts w:ascii="Verdana" w:hAnsi="Verdana"/>
+          <w:color w:val="000000"/>
+          <w:sz w:val="18"/>
+          <w:szCs w:val="18"/>
+        </w:rPr>
+        <w:t>SMQ020</w:t>
       </w:r>
     </w:p>
     <w:p>
@@ -3867,6 +4018,18 @@
         </w:rPr>
         <w:t>;</w:t>
       </w:r>
+      <w:r>
+        <w:t xml:space="preserve"> </w:t>
+      </w:r>
+      <w:r>
+        <w:rPr>
+          <w:rFonts w:ascii="Verdana" w:hAnsi="Verdana"/>
+          <w:color w:val="000000"/>
+          <w:sz w:val="18"/>
+          <w:szCs w:val="18"/>
+        </w:rPr>
+        <w:t>BPQ040A</w:t>
+      </w:r>
     </w:p>
     <w:p>
       <w:pPr>
@@ -3978,6 +4141,18 @@
         </w:rPr>
         <w:t>;</w:t>
       </w:r>
+      <w:r>
+        <w:t xml:space="preserve"> </w:t>
+      </w:r>
+      <w:r>
+        <w:rPr>
+          <w:rFonts w:ascii="Verdana" w:hAnsi="Verdana"/>
+          <w:color w:val="000000"/>
+          <w:sz w:val="18"/>
+          <w:szCs w:val="18"/>
+        </w:rPr>
+        <w:t>MCQ160F</w:t>
+      </w:r>
     </w:p>
     <w:p>
       <w:pPr>
@@ -4054,73 +4229,80 @@
         </w:rPr>
         <w:t>;</w:t>
       </w:r>
-    </w:p>
-    <w:p>
-      <w:pPr>
+      <w:r>
+        <w:t xml:space="preserve"> </w:t>
+      </w:r>
+      <w:r>
         <w:rPr>
           <w:rFonts w:ascii="Verdana" w:hAnsi="Verdana"/>
           <w:color w:val="000000"/>
           <w:sz w:val="18"/>
           <w:szCs w:val="18"/>
         </w:rPr>
-      </w:pPr>
-      <w:r>
+        <w:t>DIQ010</w:t>
+      </w:r>
+    </w:p>
+    <w:p>
+      <w:pPr>
         <w:rPr>
           <w:rFonts w:ascii="Verdana" w:hAnsi="Verdana"/>
           <w:color w:val="000000"/>
           <w:sz w:val="18"/>
           <w:szCs w:val="18"/>
         </w:rPr>
-        <w:t>- Depressão</w:t>
-      </w:r>
-    </w:p>
-    <w:p>
-      <w:pPr>
+      </w:pPr>
+      <w:r>
         <w:rPr>
           <w:rFonts w:ascii="Verdana" w:hAnsi="Verdana"/>
           <w:color w:val="000000"/>
           <w:sz w:val="18"/>
           <w:szCs w:val="18"/>
         </w:rPr>
-      </w:pPr>
-      <w:r>
+        <w:t>- Depressão</w:t>
+      </w:r>
+    </w:p>
+    <w:p>
+      <w:pPr>
         <w:rPr>
           <w:rFonts w:ascii="Verdana" w:hAnsi="Verdana"/>
           <w:color w:val="000000"/>
           <w:sz w:val="18"/>
           <w:szCs w:val="18"/>
         </w:rPr>
-        <w:br w:type="page"/>
-      </w:r>
-    </w:p>
-    <w:p>
-      <w:pPr>
+      </w:pPr>
+      <w:r>
         <w:rPr>
           <w:rFonts w:ascii="Verdana" w:hAnsi="Verdana"/>
           <w:color w:val="000000"/>
           <w:sz w:val="18"/>
           <w:szCs w:val="18"/>
         </w:rPr>
-      </w:pPr>
-      <w:r>
+        <w:br w:type="page"/>
+      </w:r>
+    </w:p>
+    <w:p>
+      <w:pPr>
         <w:rPr>
           <w:rFonts w:ascii="Verdana" w:hAnsi="Verdana"/>
           <w:color w:val="000000"/>
           <w:sz w:val="18"/>
           <w:szCs w:val="18"/>
         </w:rPr>
+      </w:pPr>
+      <w:r>
+        <w:rPr>
+          <w:rFonts w:ascii="Verdana" w:hAnsi="Verdana"/>
+          <w:noProof/>
+          <w:color w:val="000000"/>
+          <w:sz w:val="18"/>
+          <w:szCs w:val="18"/>
+        </w:rPr>
         <w:lastRenderedPageBreak/>
         <w:drawing>
-          <wp:inline distT="0" distB="0" distL="0" distR="0" wp14:anchorId="5F95D85D" wp14:editId="4EC5DBC7">
-            <wp:extent cx="5400040" cy="5289550"/>
-            <wp:effectExtent l="0" t="0" r="0" b="6350"/>
-            <wp:docPr id="15" name="Imagem 14" descr="Gráfico, Diagrama, Gráfico de caixa estreita&#10;&#10;Descrição gerada automaticamente">
-              <a:extLst xmlns:a="http://schemas.openxmlformats.org/drawingml/2006/main">
-                <a:ext uri="{FF2B5EF4-FFF2-40B4-BE49-F238E27FC236}">
-                  <a16:creationId xmlns:a16="http://schemas.microsoft.com/office/drawing/2014/main" id="{13944886-6B37-F54D-766B-742328EF9B38}"/>
-                </a:ext>
-              </a:extLst>
-            </wp:docPr>
+          <wp:inline distT="0" distB="0" distL="0" distR="0" wp14:anchorId="5E925068" wp14:editId="6CC864B9">
+            <wp:extent cx="5447834" cy="6172200"/>
+            <wp:effectExtent l="0" t="0" r="635" b="0"/>
+            <wp:docPr id="315512965" name="Imagem 1"/>
             <wp:cNvGraphicFramePr>
               <a:graphicFrameLocks xmlns:a="http://schemas.openxmlformats.org/drawingml/2006/main" noChangeAspect="1"/>
             </wp:cNvGraphicFramePr>
@@ -4128,31 +4310,42 @@
               <a:graphicData uri="http://schemas.openxmlformats.org/drawingml/2006/picture">
                 <pic:pic xmlns:pic="http://schemas.openxmlformats.org/drawingml/2006/picture">
                   <pic:nvPicPr>
-                    <pic:cNvPr id="15" name="Imagem 14" descr="Gráfico, Diagrama, Gráfico de caixa estreita&#10;&#10;Descrição gerada automaticamente">
-                      <a:extLst>
-                        <a:ext uri="{FF2B5EF4-FFF2-40B4-BE49-F238E27FC236}">
-                          <a16:creationId xmlns:a16="http://schemas.microsoft.com/office/drawing/2014/main" id="{13944886-6B37-F54D-766B-742328EF9B38}"/>
-                        </a:ext>
-                      </a:extLst>
-                    </pic:cNvPr>
+                    <pic:cNvPr id="0" name="Picture 2"/>
                     <pic:cNvPicPr>
-                      <a:picLocks noChangeAspect="1"/>
+                      <a:picLocks noChangeAspect="1" noChangeArrowheads="1"/>
                     </pic:cNvPicPr>
                   </pic:nvPicPr>
                   <pic:blipFill>
-                    <a:blip r:embed="rId25"/>
+                    <a:blip r:embed="rId25">
+                      <a:extLst>
+                        <a:ext uri="{BEBA8EAE-BF5A-486C-A8C5-ECC9F3942E4B}">
+                          <a14:imgProps xmlns:a14="http://schemas.microsoft.com/office/drawing/2010/main">
+                            <a14:imgLayer r:embed="rId26">
+                              <a14:imgEffect>
+                                <a14:sharpenSoften amount="50000"/>
+                              </a14:imgEffect>
+                            </a14:imgLayer>
+                          </a14:imgProps>
+                        </a:ext>
+                        <a:ext uri="{28A0092B-C50C-407E-A947-70E740481C1C}">
+                          <a14:useLocalDpi xmlns:a14="http://schemas.microsoft.com/office/drawing/2010/main" val="0"/>
+                        </a:ext>
+                      </a:extLst>
+                    </a:blip>
+                    <a:srcRect/>
                     <a:stretch>
                       <a:fillRect/>
                     </a:stretch>
                   </pic:blipFill>
-                  <pic:spPr>
+                  <pic:spPr bwMode="auto">
                     <a:xfrm>
                       <a:off x="0" y="0"/>
-                      <a:ext cx="5400040" cy="5289550"/>
+                      <a:ext cx="5461414" cy="6187586"/>
                     </a:xfrm>
                     <a:prstGeom prst="rect">
                       <a:avLst/>
                     </a:prstGeom>
+                    <a:noFill/>
                   </pic:spPr>
                 </pic:pic>
               </a:graphicData>
@@ -5163,6 +5356,7 @@
   <w:style w:type="character" w:default="1" w:styleId="Fontepargpadro">
     <w:name w:val="Default Paragraph Font"/>
     <w:uiPriority w:val="1"/>
+    <w:semiHidden/>
     <w:unhideWhenUsed/>
   </w:style>
   <w:style w:type="table" w:default="1" w:styleId="Tabelanormal">

</xml_diff>